<commit_message>
Update Week-4-Coding-Assignment SpringBoot CT.docx
</commit_message>
<xml_diff>
--- a/Homework/WeekSpringBoot4/Week-4-Coding-Assignment SpringBoot CT.docx
+++ b/Homework/WeekSpringBoot4/Week-4-Coding-Assignment SpringBoot CT.docx
@@ -876,15 +876,7 @@
         <w:ind w:left="720"/>
       </w:pPr>
       <w:r>
-        <w:t xml:space="preserve">  "</w:t>
-      </w:r>
-      <w:proofErr w:type="gramStart"/>
-      <w:r>
-        <w:t>doors</w:t>
-      </w:r>
-      <w:proofErr w:type="gramEnd"/>
-      <w:r>
-        <w:t>":4,</w:t>
+        <w:t xml:space="preserve">  "doors":4,</w:t>
       </w:r>
     </w:p>
     <w:p>
@@ -896,13 +888,8 @@
         <w:t xml:space="preserve">  "</w:t>
       </w:r>
       <w:proofErr w:type="spellStart"/>
-      <w:proofErr w:type="gramStart"/>
-      <w:r>
-        <w:t>color</w:t>
-      </w:r>
-      <w:proofErr w:type="gramEnd"/>
-      <w:r>
-        <w:t>":"EXT_NACHO</w:t>
+      <w:r>
+        <w:t>color":"EXT_NACHO</w:t>
       </w:r>
       <w:proofErr w:type="spellEnd"/>
       <w:r>
@@ -915,15 +902,7 @@
         <w:ind w:left="720"/>
       </w:pPr>
       <w:r>
-        <w:t xml:space="preserve">  "</w:t>
-      </w:r>
-      <w:proofErr w:type="gramStart"/>
-      <w:r>
-        <w:t>engine</w:t>
-      </w:r>
-      <w:proofErr w:type="gramEnd"/>
-      <w:r>
-        <w:t>":"2_0_TURBO",</w:t>
+        <w:t xml:space="preserve">  "engine":"2_0_TURBO",</w:t>
       </w:r>
     </w:p>
     <w:p>
@@ -932,15 +911,7 @@
         <w:ind w:left="720"/>
       </w:pPr>
       <w:r>
-        <w:t xml:space="preserve">  "</w:t>
-      </w:r>
-      <w:proofErr w:type="gramStart"/>
-      <w:r>
-        <w:t>tire</w:t>
-      </w:r>
-      <w:proofErr w:type="gramEnd"/>
-      <w:r>
-        <w:t>":"35_TOYO",</w:t>
+        <w:t xml:space="preserve">  "tire":"35_TOYO",</w:t>
       </w:r>
     </w:p>
     <w:p>
@@ -949,15 +920,7 @@
         <w:ind w:left="720"/>
       </w:pPr>
       <w:r>
-        <w:t xml:space="preserve">  "</w:t>
-      </w:r>
-      <w:proofErr w:type="gramStart"/>
-      <w:r>
-        <w:t>options</w:t>
-      </w:r>
-      <w:proofErr w:type="gramEnd"/>
-      <w:r>
-        <w:t>":[</w:t>
+        <w:t xml:space="preserve">  "options":[</w:t>
       </w:r>
     </w:p>
     <w:p>
@@ -1059,7 +1022,6 @@
         <w:t xml:space="preserve">Produce a screenshot of the </w:t>
       </w:r>
       <w:proofErr w:type="spellStart"/>
-      <w:proofErr w:type="gramStart"/>
       <w:r>
         <w:rPr>
           <w:rStyle w:val="MonoChar"/>
@@ -1071,14 +1033,7 @@
         <w:rPr>
           <w:rStyle w:val="MonoChar"/>
         </w:rPr>
-        <w:t>(</w:t>
-      </w:r>
-      <w:proofErr w:type="gramEnd"/>
-      <w:r>
-        <w:rPr>
-          <w:rStyle w:val="MonoChar"/>
-        </w:rPr>
-        <w:t>)</w:t>
+        <w:t>()</w:t>
       </w:r>
       <w:r>
         <w:t xml:space="preserve"> method. </w:t>
@@ -1145,7 +1100,6 @@
         <w:t xml:space="preserve">In the test method, assign the return value of the </w:t>
       </w:r>
       <w:proofErr w:type="spellStart"/>
-      <w:proofErr w:type="gramStart"/>
       <w:r>
         <w:rPr>
           <w:rStyle w:val="MonoChar"/>
@@ -1157,14 +1111,7 @@
         <w:rPr>
           <w:rStyle w:val="MonoChar"/>
         </w:rPr>
-        <w:t>(</w:t>
-      </w:r>
-      <w:proofErr w:type="gramEnd"/>
-      <w:r>
-        <w:rPr>
-          <w:rStyle w:val="MonoChar"/>
-        </w:rPr>
-        <w:t>)</w:t>
+        <w:t>()</w:t>
       </w:r>
       <w:r>
         <w:t xml:space="preserve"> method to a variable named </w:t>
@@ -1297,17 +1244,12 @@
         <w:t xml:space="preserve"> = </w:t>
       </w:r>
       <w:proofErr w:type="spellStart"/>
-      <w:proofErr w:type="gramStart"/>
       <w:r>
         <w:t>String.format</w:t>
       </w:r>
       <w:proofErr w:type="spellEnd"/>
       <w:r>
-        <w:t>(</w:t>
-      </w:r>
-      <w:proofErr w:type="gramEnd"/>
-      <w:r>
-        <w:t xml:space="preserve">"http://localhost:%d/orders", </w:t>
+        <w:t xml:space="preserve">("http://localhost:%d/orders", </w:t>
       </w:r>
       <w:proofErr w:type="spellStart"/>
       <w:r>
@@ -1361,17 +1303,12 @@
         <w:t xml:space="preserve"> headers = new </w:t>
       </w:r>
       <w:proofErr w:type="spellStart"/>
-      <w:proofErr w:type="gramStart"/>
       <w:r>
         <w:t>HttpHeaders</w:t>
       </w:r>
       <w:proofErr w:type="spellEnd"/>
       <w:r>
-        <w:t>(</w:t>
-      </w:r>
-      <w:proofErr w:type="gramEnd"/>
-      <w:r>
-        <w:t>);</w:t>
+        <w:t>();</w:t>
       </w:r>
     </w:p>
     <w:p>
@@ -1380,7 +1317,6 @@
         <w:ind w:left="720"/>
       </w:pPr>
       <w:proofErr w:type="spellStart"/>
-      <w:proofErr w:type="gramStart"/>
       <w:r>
         <w:t>headers.setContentType</w:t>
       </w:r>
@@ -1389,7 +1325,6 @@
         <w:t>(</w:t>
       </w:r>
       <w:proofErr w:type="spellStart"/>
-      <w:proofErr w:type="gramEnd"/>
       <w:r>
         <w:t>MediaType.APPLICATION_JSON</w:t>
       </w:r>
@@ -1465,15 +1400,7 @@
       </w:r>
       <w:proofErr w:type="spellEnd"/>
       <w:r>
-        <w:t>&lt;</w:t>
-      </w:r>
-      <w:proofErr w:type="gramStart"/>
-      <w:r>
-        <w:t>&gt;(</w:t>
-      </w:r>
-      <w:proofErr w:type="gramEnd"/>
-      <w:r>
-        <w:t>body, headers);</w:t>
+        <w:t>&lt;&gt;(body, headers);</w:t>
       </w:r>
     </w:p>
     <w:p>
@@ -1514,7 +1441,6 @@
         <w:t xml:space="preserve">&lt;Order&gt; response = </w:t>
       </w:r>
       <w:proofErr w:type="spellStart"/>
-      <w:proofErr w:type="gramStart"/>
       <w:r>
         <w:t>restTemplate.exchange</w:t>
       </w:r>
@@ -1523,7 +1449,6 @@
         <w:t>(</w:t>
       </w:r>
       <w:proofErr w:type="spellStart"/>
-      <w:proofErr w:type="gramEnd"/>
       <w:r>
         <w:t>uri</w:t>
       </w:r>
@@ -1591,13 +1516,8 @@
         <w:pStyle w:val="Mono"/>
         <w:ind w:left="720"/>
       </w:pPr>
-      <w:proofErr w:type="gramStart"/>
-      <w:r>
-        <w:t>assertThat(</w:t>
-      </w:r>
-      <w:proofErr w:type="gramEnd"/>
-      <w:r>
-        <w:t>response.getStatusCode()).isEqualTo(HttpStatus.CREATED);</w:t>
+      <w:r>
+        <w:t>assertThat(response.getStatusCode()).isEqualTo(HttpStatus.CREATED);</w:t>
       </w:r>
     </w:p>
     <w:p>
@@ -1606,7 +1526,6 @@
         <w:ind w:left="720"/>
       </w:pPr>
       <w:proofErr w:type="spellStart"/>
-      <w:proofErr w:type="gramStart"/>
       <w:r>
         <w:t>assertThat</w:t>
       </w:r>
@@ -1615,7 +1534,6 @@
         <w:t>(</w:t>
       </w:r>
       <w:proofErr w:type="spellStart"/>
-      <w:proofErr w:type="gramEnd"/>
       <w:r>
         <w:t>response.getBody</w:t>
       </w:r>
@@ -1655,17 +1573,12 @@
         <w:t xml:space="preserve"> = </w:t>
       </w:r>
       <w:proofErr w:type="spellStart"/>
-      <w:proofErr w:type="gramStart"/>
       <w:r>
         <w:t>response.getBody</w:t>
       </w:r>
       <w:proofErr w:type="spellEnd"/>
       <w:r>
-        <w:t>(</w:t>
-      </w:r>
-      <w:proofErr w:type="gramEnd"/>
-      <w:r>
-        <w:t>);</w:t>
+        <w:t>();</w:t>
       </w:r>
     </w:p>
     <w:p>
@@ -1673,13 +1586,8 @@
         <w:pStyle w:val="Mono"/>
         <w:ind w:left="720"/>
       </w:pPr>
-      <w:proofErr w:type="gramStart"/>
-      <w:r>
-        <w:t>assertThat(</w:t>
-      </w:r>
-      <w:proofErr w:type="gramEnd"/>
-      <w:r>
-        <w:t>order.getCustomer().getCustomerId()).isEqualTo("MORISON_LINA");</w:t>
+      <w:r>
+        <w:t>assertThat(order.getCustomer().getCustomerId()).isEqualTo("MORISON_LINA");</w:t>
       </w:r>
     </w:p>
     <w:p>
@@ -1687,13 +1595,8 @@
         <w:pStyle w:val="Mono"/>
         <w:ind w:left="720"/>
       </w:pPr>
-      <w:proofErr w:type="gramStart"/>
-      <w:r>
-        <w:t>assertThat(</w:t>
-      </w:r>
-      <w:proofErr w:type="gramEnd"/>
-      <w:r>
-        <w:t>order.getModel().getModelId()).isEqualTo(JeepModel.WRANGLER);</w:t>
+      <w:r>
+        <w:t>assertThat(order.getModel().getModelId()).isEqualTo(JeepModel.WRANGLER);</w:t>
       </w:r>
     </w:p>
     <w:p>
@@ -1702,7 +1605,6 @@
         <w:ind w:left="720"/>
       </w:pPr>
       <w:proofErr w:type="spellStart"/>
-      <w:proofErr w:type="gramStart"/>
       <w:r>
         <w:t>assertThat</w:t>
       </w:r>
@@ -1711,7 +1613,6 @@
         <w:t>(</w:t>
       </w:r>
       <w:proofErr w:type="spellStart"/>
-      <w:proofErr w:type="gramEnd"/>
       <w:r>
         <w:t>order.getModel</w:t>
       </w:r>
@@ -1742,7 +1643,6 @@
         <w:ind w:left="720"/>
       </w:pPr>
       <w:proofErr w:type="spellStart"/>
-      <w:proofErr w:type="gramStart"/>
       <w:r>
         <w:t>assertThat</w:t>
       </w:r>
@@ -1751,7 +1651,6 @@
         <w:t>(</w:t>
       </w:r>
       <w:proofErr w:type="spellStart"/>
-      <w:proofErr w:type="gramEnd"/>
       <w:r>
         <w:t>order.getModel</w:t>
       </w:r>
@@ -1781,13 +1680,8 @@
         <w:pStyle w:val="Mono"/>
         <w:ind w:left="720"/>
       </w:pPr>
-      <w:proofErr w:type="gramStart"/>
-      <w:r>
-        <w:t>assertThat(</w:t>
-      </w:r>
-      <w:proofErr w:type="gramEnd"/>
-      <w:r>
-        <w:t>order.getColor().getColorId()).isEqualTo("EXT_NACHO");</w:t>
+      <w:r>
+        <w:t>assertThat(order.getColor().getColorId()).isEqualTo("EXT_NACHO");</w:t>
       </w:r>
     </w:p>
     <w:p>
@@ -1795,13 +1689,8 @@
         <w:pStyle w:val="Mono"/>
         <w:ind w:left="720"/>
       </w:pPr>
-      <w:proofErr w:type="gramStart"/>
-      <w:r>
-        <w:t>assertThat(</w:t>
-      </w:r>
-      <w:proofErr w:type="gramEnd"/>
-      <w:r>
-        <w:t>order.getEngine().getEngineId()).isEqualTo("2_0_TURBO");</w:t>
+      <w:r>
+        <w:t>assertThat(order.getEngine().getEngineId()).isEqualTo("2_0_TURBO");</w:t>
       </w:r>
     </w:p>
     <w:p>
@@ -1810,7 +1699,6 @@
         <w:ind w:left="720"/>
       </w:pPr>
       <w:proofErr w:type="spellStart"/>
-      <w:proofErr w:type="gramStart"/>
       <w:r>
         <w:t>assertThat</w:t>
       </w:r>
@@ -1819,7 +1707,6 @@
         <w:t>(</w:t>
       </w:r>
       <w:proofErr w:type="spellStart"/>
-      <w:proofErr w:type="gramEnd"/>
       <w:r>
         <w:t>order.getTire</w:t>
       </w:r>
@@ -1850,7 +1737,6 @@
         <w:ind w:left="720"/>
       </w:pPr>
       <w:proofErr w:type="spellStart"/>
-      <w:proofErr w:type="gramStart"/>
       <w:r>
         <w:t>assertThat</w:t>
       </w:r>
@@ -1859,7 +1745,6 @@
         <w:t>(</w:t>
       </w:r>
       <w:proofErr w:type="spellStart"/>
-      <w:proofErr w:type="gramEnd"/>
       <w:r>
         <w:t>order.getOptions</w:t>
       </w:r>
@@ -2004,7 +1889,6 @@
       <w:r>
         <w:t xml:space="preserve">.  Add </w:t>
       </w:r>
-      <w:proofErr w:type="gramStart"/>
       <w:r>
         <w:rPr>
           <w:rStyle w:val="MonoChar"/>
@@ -2023,14 +1907,7 @@
         <w:rPr>
           <w:rStyle w:val="MonoChar"/>
         </w:rPr>
-        <w:t>(</w:t>
-      </w:r>
-      <w:proofErr w:type="gramEnd"/>
-      <w:r>
-        <w:rPr>
-          <w:rStyle w:val="MonoChar"/>
-        </w:rPr>
-        <w:t>"/orders")</w:t>
+        <w:t>("/orders")</w:t>
       </w:r>
       <w:r>
         <w:t xml:space="preserve"> as a class-level annotation.</w:t>
@@ -2248,11 +2125,7 @@
       </w:r>
       <w:proofErr w:type="spellEnd"/>
       <w:r>
-        <w:t xml:space="preserve"> </w:t>
-      </w:r>
-      <w:proofErr w:type="gramStart"/>
-      <w:r>
-        <w:t xml:space="preserve">named  </w:t>
+        <w:t xml:space="preserve"> named  </w:t>
       </w:r>
       <w:proofErr w:type="spellStart"/>
       <w:r>
@@ -2262,7 +2135,6 @@
         <w:t>DefaultJeepOrderController</w:t>
       </w:r>
       <w:proofErr w:type="spellEnd"/>
-      <w:proofErr w:type="gramEnd"/>
       <w:r>
         <w:t>.</w:t>
       </w:r>
@@ -2680,13 +2552,8 @@
         <w:pStyle w:val="Mono"/>
         <w:ind w:left="720"/>
       </w:pPr>
-      <w:proofErr w:type="gramStart"/>
-      <w:r>
-        <w:t>private</w:t>
-      </w:r>
-      <w:proofErr w:type="gramEnd"/>
-      <w:r>
-        <w:t xml:space="preserve"> List&lt;@</w:t>
+      <w:r>
+        <w:t>private List&lt;@</w:t>
       </w:r>
       <w:proofErr w:type="spellStart"/>
       <w:r>
@@ -2926,7 +2793,6 @@
         <w:t xml:space="preserve">Order </w:t>
       </w:r>
       <w:proofErr w:type="spellStart"/>
-      <w:proofErr w:type="gramStart"/>
       <w:r>
         <w:t>createOrder</w:t>
       </w:r>
@@ -2935,7 +2801,6 @@
         <w:t>(</w:t>
       </w:r>
       <w:proofErr w:type="spellStart"/>
-      <w:proofErr w:type="gramEnd"/>
       <w:r>
         <w:t>OrderRequest</w:t>
       </w:r>
@@ -3466,7 +3331,6 @@
         <w:t xml:space="preserve">. Add the source after the </w:t>
       </w:r>
       <w:proofErr w:type="spellStart"/>
-      <w:proofErr w:type="gramStart"/>
       <w:r>
         <w:rPr>
           <w:rStyle w:val="MonoChar"/>
@@ -3478,14 +3342,7 @@
         <w:rPr>
           <w:rStyle w:val="MonoChar"/>
         </w:rPr>
-        <w:t>(</w:t>
-      </w:r>
-      <w:proofErr w:type="gramEnd"/>
-      <w:r>
-        <w:rPr>
-          <w:rStyle w:val="MonoChar"/>
-        </w:rPr>
-        <w:t>)</w:t>
+        <w:t>()</w:t>
       </w:r>
       <w:r>
         <w:t xml:space="preserve"> method, but </w:t>
@@ -3723,17 +3580,12 @@
         <w:t xml:space="preserve">Order </w:t>
       </w:r>
       <w:proofErr w:type="spellStart"/>
-      <w:proofErr w:type="gramStart"/>
       <w:r>
         <w:t>saveOrder</w:t>
       </w:r>
       <w:proofErr w:type="spellEnd"/>
       <w:r>
-        <w:t>(</w:t>
-      </w:r>
-      <w:proofErr w:type="gramEnd"/>
-      <w:r>
-        <w:t xml:space="preserve">Customer customer, Jeep </w:t>
+        <w:t xml:space="preserve">(Customer customer, Jeep </w:t>
       </w:r>
       <w:proofErr w:type="spellStart"/>
       <w:r>
@@ -3978,17 +3830,12 @@
         <w:t xml:space="preserve"> = new </w:t>
       </w:r>
       <w:proofErr w:type="spellStart"/>
-      <w:proofErr w:type="gramStart"/>
       <w:r>
         <w:t>GeneratedKeyHolder</w:t>
       </w:r>
       <w:proofErr w:type="spellEnd"/>
       <w:r>
-        <w:t>(</w:t>
-      </w:r>
-      <w:proofErr w:type="gramEnd"/>
-      <w:r>
-        <w:t>);</w:t>
+        <w:t>();</w:t>
       </w:r>
     </w:p>
     <w:p>
@@ -4009,14 +3856,12 @@
       <w:r>
         <w:t xml:space="preserve"> object into a variable of type </w:t>
       </w:r>
-      <w:proofErr w:type="gramStart"/>
       <w:r>
         <w:rPr>
           <w:rStyle w:val="MonoChar"/>
         </w:rPr>
         <w:t>Long</w:t>
       </w:r>
-      <w:proofErr w:type="gramEnd"/>
       <w:r>
         <w:t xml:space="preserve"> named </w:t>
       </w:r>
@@ -4061,13 +3906,8 @@
         <w:pStyle w:val="Mono"/>
         <w:ind w:left="1080"/>
       </w:pPr>
-      <w:proofErr w:type="gramStart"/>
-      <w:r>
-        <w:t>private</w:t>
-      </w:r>
-      <w:proofErr w:type="gramEnd"/>
-      <w:r>
-        <w:t xml:space="preserve"> void </w:t>
+      <w:r>
+        <w:t xml:space="preserve">private void </w:t>
       </w:r>
       <w:proofErr w:type="spellStart"/>
       <w:r>
@@ -5237,16 +5077,7 @@
           <w:i/>
           <w:szCs w:val="24"/>
         </w:rPr>
-        <w:t>Create</w:t>
-      </w:r>
-      <w:bookmarkStart w:id="0" w:name="_GoBack"/>
-      <w:bookmarkEnd w:id="0"/>
-      <w:r>
-        <w:rPr>
-          <w:i/>
-          <w:szCs w:val="24"/>
-        </w:rPr>
-        <w:t>Order</w:t>
+        <w:t>CreateOrder</w:t>
       </w:r>
       <w:r>
         <w:rPr>
@@ -5563,23 +5394,7 @@
           <w:i/>
           <w:szCs w:val="24"/>
         </w:rPr>
-        <w:t xml:space="preserve">#16bv </w:t>
-      </w:r>
-      <w:proofErr w:type="gramStart"/>
-      <w:r>
-        <w:rPr>
-          <w:i/>
-          <w:szCs w:val="24"/>
-        </w:rPr>
-        <w:t>Save</w:t>
-      </w:r>
-      <w:proofErr w:type="gramEnd"/>
-      <w:r>
-        <w:rPr>
-          <w:i/>
-          <w:szCs w:val="24"/>
-        </w:rPr>
-        <w:t xml:space="preserve"> Order Method</w:t>
+        <w:t>#16bv Save Order Method</w:t>
       </w:r>
     </w:p>
     <w:p>
@@ -5774,13 +5589,41 @@
         <w:t>URL to GitHub Repository:</w:t>
       </w:r>
     </w:p>
+    <w:p>
+      <w:pPr>
+        <w:rPr>
+          <w:b/>
+          <w:szCs w:val="24"/>
+        </w:rPr>
+      </w:pPr>
+      <w:hyperlink r:id="rId19" w:history="1">
+        <w:r>
+          <w:rPr>
+            <w:rStyle w:val="Hyperlink"/>
+            <w:b/>
+            <w:szCs w:val="24"/>
+          </w:rPr>
+          <w:t>https://github.com/cthao0502/Promineo/tree/main/Homework/WeekSpringBoot4</w:t>
+        </w:r>
+      </w:hyperlink>
+    </w:p>
+    <w:p>
+      <w:pPr>
+        <w:rPr>
+          <w:b/>
+          <w:szCs w:val="24"/>
+        </w:rPr>
+      </w:pPr>
+      <w:bookmarkStart w:id="0" w:name="_GoBack"/>
+      <w:bookmarkEnd w:id="0"/>
+    </w:p>
     <w:sectPr>
-      <w:headerReference w:type="even" r:id="rId19"/>
-      <w:headerReference w:type="default" r:id="rId20"/>
-      <w:footerReference w:type="even" r:id="rId21"/>
-      <w:footerReference w:type="default" r:id="rId22"/>
-      <w:headerReference w:type="first" r:id="rId23"/>
-      <w:footerReference w:type="first" r:id="rId24"/>
+      <w:headerReference w:type="even" r:id="rId20"/>
+      <w:headerReference w:type="default" r:id="rId21"/>
+      <w:footerReference w:type="even" r:id="rId22"/>
+      <w:footerReference w:type="default" r:id="rId23"/>
+      <w:headerReference w:type="first" r:id="rId24"/>
+      <w:footerReference w:type="first" r:id="rId25"/>
       <w:pgSz w:w="12240" w:h="15840"/>
       <w:pgMar w:top="1440" w:right="1440" w:bottom="1440" w:left="1440" w:header="720" w:footer="720" w:gutter="0"/>
       <w:cols w:space="720"/>

</xml_diff>